<commit_message>
Class Diagram minimal changes
</commit_message>
<xml_diff>
--- a/SSYSADD1 DOCU/Diagrams/Word File/Class Diagram.docx
+++ b/SSYSADD1 DOCU/Diagrams/Word File/Class Diagram.docx
@@ -1,19 +1,17 @@
 
 <file path=word/document.xml><?xml version="1.0" encoding="utf-8"?>
-<w:document xmlns:wpc="http://schemas.microsoft.com/office/word/2010/wordprocessingCanvas" xmlns:cx="http://schemas.microsoft.com/office/drawing/2014/chartex" xmlns:cx1="http://schemas.microsoft.com/office/drawing/2015/9/8/chartex" xmlns:cx2="http://schemas.microsoft.com/office/drawing/2015/10/21/chartex" xmlns:cx3="http://schemas.microsoft.com/office/drawing/2016/5/9/chartex" xmlns:cx4="http://schemas.microsoft.com/office/drawing/2016/5/10/chartex" xmlns:cx5="http://schemas.microsoft.com/office/drawing/2016/5/11/chartex" xmlns:mc="http://schemas.openxmlformats.org/markup-compatibility/2006" xmlns:o="urn:schemas-microsoft-com:office:office" xmlns:r="http://schemas.openxmlformats.org/officeDocument/2006/relationships" xmlns:m="http://schemas.openxmlformats.org/officeDocument/2006/math" xmlns:v="urn:schemas-microsoft-com:vml" xmlns:wp14="http://schemas.microsoft.com/office/word/2010/wordprocessingDrawing" xmlns:wp="http://schemas.openxmlformats.org/drawingml/2006/wordprocessingDrawing" xmlns:w10="urn:schemas-microsoft-com:office:word" xmlns:w="http://schemas.openxmlformats.org/wordprocessingml/2006/main" xmlns:w14="http://schemas.microsoft.com/office/word/2010/wordml" xmlns:w15="http://schemas.microsoft.com/office/word/2012/wordml" xmlns:w16se="http://schemas.microsoft.com/office/word/2015/wordml/symex" xmlns:wpg="http://schemas.microsoft.com/office/word/2010/wordprocessingGroup" xmlns:wpi="http://schemas.microsoft.com/office/word/2010/wordprocessingInk" xmlns:wne="http://schemas.microsoft.com/office/word/2006/wordml" xmlns:wps="http://schemas.microsoft.com/office/word/2010/wordprocessingShape" mc:Ignorable="w14 w15 w16se wp14">
+<w:document xmlns:wpc="http://schemas.microsoft.com/office/word/2010/wordprocessingCanvas" xmlns:mc="http://schemas.openxmlformats.org/markup-compatibility/2006" xmlns:o="urn:schemas-microsoft-com:office:office" xmlns:r="http://schemas.openxmlformats.org/officeDocument/2006/relationships" xmlns:m="http://schemas.openxmlformats.org/officeDocument/2006/math" xmlns:v="urn:schemas-microsoft-com:vml" xmlns:wp14="http://schemas.microsoft.com/office/word/2010/wordprocessingDrawing" xmlns:wp="http://schemas.openxmlformats.org/drawingml/2006/wordprocessingDrawing" xmlns:w10="urn:schemas-microsoft-com:office:word" xmlns:w="http://schemas.openxmlformats.org/wordprocessingml/2006/main" xmlns:w14="http://schemas.microsoft.com/office/word/2010/wordml" xmlns:w15="http://schemas.microsoft.com/office/word/2012/wordml" xmlns:wpg="http://schemas.microsoft.com/office/word/2010/wordprocessingGroup" xmlns:wpi="http://schemas.microsoft.com/office/word/2010/wordprocessingInk" xmlns:wne="http://schemas.microsoft.com/office/word/2006/wordml" xmlns:wps="http://schemas.microsoft.com/office/word/2010/wordprocessingShape" mc:Ignorable="w14 w15 wp14">
   <w:body>
     <w:p>
-      <w:bookmarkStart w:id="0" w:name="_GoBack"/>
       <w:r>
         <w:rPr>
           <w:noProof/>
-          <w:lang w:eastAsia="en-PH"/>
         </w:rPr>
         <w:drawing>
-          <wp:inline distT="0" distB="0" distL="0" distR="0">
-            <wp:extent cx="8732959" cy="4445000"/>
+          <wp:inline distT="0" distB="0" distL="0" distR="0" wp14:anchorId="5DE80A7B" wp14:editId="41940A51">
+            <wp:extent cx="5943600" cy="3317875"/>
             <wp:effectExtent l="0" t="0" r="0" b="0"/>
-            <wp:docPr id="1" name="Picture 1" descr="C:\Users\Jobie\AppData\Local\Microsoft\Windows\INetCache\Content.Word\Class Diagram.png"/>
+            <wp:docPr id="1" name="Picture 1"/>
             <wp:cNvGraphicFramePr>
               <a:graphicFrameLocks xmlns:a="http://schemas.openxmlformats.org/drawingml/2006/main" noChangeAspect="1"/>
             </wp:cNvGraphicFramePr>
@@ -21,36 +19,23 @@
               <a:graphicData uri="http://schemas.openxmlformats.org/drawingml/2006/picture">
                 <pic:pic xmlns:pic="http://schemas.openxmlformats.org/drawingml/2006/picture">
                   <pic:nvPicPr>
-                    <pic:cNvPr id="0" name="Picture 1" descr="C:\Users\Jobie\AppData\Local\Microsoft\Windows\INetCache\Content.Word\Class Diagram.png"/>
-                    <pic:cNvPicPr>
-                      <a:picLocks noChangeAspect="1" noChangeArrowheads="1"/>
-                    </pic:cNvPicPr>
+                    <pic:cNvPr id="1" name=""/>
+                    <pic:cNvPicPr/>
                   </pic:nvPicPr>
                   <pic:blipFill>
-                    <a:blip r:embed="rId4">
-                      <a:extLst>
-                        <a:ext uri="{28A0092B-C50C-407E-A947-70E740481C1C}">
-                          <a14:useLocalDpi xmlns:a14="http://schemas.microsoft.com/office/drawing/2010/main" val="0"/>
-                        </a:ext>
-                      </a:extLst>
-                    </a:blip>
-                    <a:srcRect/>
+                    <a:blip r:embed="rId4"/>
                     <a:stretch>
                       <a:fillRect/>
                     </a:stretch>
                   </pic:blipFill>
-                  <pic:spPr bwMode="auto">
+                  <pic:spPr>
                     <a:xfrm>
                       <a:off x="0" y="0"/>
-                      <a:ext cx="8744313" cy="4450779"/>
+                      <a:ext cx="5943600" cy="3317875"/>
                     </a:xfrm>
                     <a:prstGeom prst="rect">
                       <a:avLst/>
                     </a:prstGeom>
-                    <a:noFill/>
-                    <a:ln>
-                      <a:noFill/>
-                    </a:ln>
                   </pic:spPr>
                 </pic:pic>
               </a:graphicData>
@@ -58,12 +43,13 @@
           </wp:inline>
         </w:drawing>
       </w:r>
+      <w:bookmarkStart w:id="0" w:name="_GoBack"/>
       <w:bookmarkEnd w:id="0"/>
     </w:p>
     <w:sectPr>
-      <w:pgSz w:w="15840" w:h="12240" w:orient="landscape"/>
-      <w:pgMar w:top="1440" w:right="1440" w:bottom="1440" w:left="1440" w:header="708" w:footer="708" w:gutter="0"/>
-      <w:cols w:space="708"/>
+      <w:pgSz w:w="12240" w:h="15840"/>
+      <w:pgMar w:top="1440" w:right="1440" w:bottom="1440" w:left="1440" w:header="720" w:footer="720" w:gutter="0"/>
+      <w:cols w:space="720"/>
       <w:docGrid w:linePitch="360"/>
     </w:sectPr>
   </w:body>
@@ -71,23 +57,23 @@
 </file>
 
 <file path=word/styles.xml><?xml version="1.0" encoding="utf-8"?>
-<w:styles xmlns:mc="http://schemas.openxmlformats.org/markup-compatibility/2006" xmlns:r="http://schemas.openxmlformats.org/officeDocument/2006/relationships" xmlns:w="http://schemas.openxmlformats.org/wordprocessingml/2006/main" xmlns:w14="http://schemas.microsoft.com/office/word/2010/wordml" xmlns:w15="http://schemas.microsoft.com/office/word/2012/wordml" xmlns:w16se="http://schemas.microsoft.com/office/word/2015/wordml/symex" mc:Ignorable="w14 w15 w16se">
+<w:styles xmlns:mc="http://schemas.openxmlformats.org/markup-compatibility/2006" xmlns:r="http://schemas.openxmlformats.org/officeDocument/2006/relationships" xmlns:w="http://schemas.openxmlformats.org/wordprocessingml/2006/main" xmlns:w14="http://schemas.microsoft.com/office/word/2010/wordml" xmlns:w15="http://schemas.microsoft.com/office/word/2012/wordml" mc:Ignorable="w14 w15">
   <w:docDefaults>
     <w:rPrDefault>
       <w:rPr>
         <w:rFonts w:asciiTheme="minorHAnsi" w:eastAsiaTheme="minorHAnsi" w:hAnsiTheme="minorHAnsi" w:cstheme="minorBidi"/>
         <w:sz w:val="22"/>
         <w:szCs w:val="22"/>
-        <w:lang w:val="en-PH" w:eastAsia="en-US" w:bidi="ar-SA"/>
+        <w:lang w:val="en-US" w:eastAsia="en-US" w:bidi="ar-SA"/>
       </w:rPr>
     </w:rPrDefault>
     <w:pPrDefault>
       <w:pPr>
-        <w:spacing w:after="200" w:line="276" w:lineRule="auto"/>
+        <w:spacing w:after="160" w:line="259" w:lineRule="auto"/>
       </w:pPr>
     </w:pPrDefault>
   </w:docDefaults>
-  <w:latentStyles w:defLockedState="0" w:defUIPriority="99" w:defSemiHidden="0" w:defUnhideWhenUsed="0" w:defQFormat="0" w:count="374">
+  <w:latentStyles w:defLockedState="0" w:defUIPriority="99" w:defSemiHidden="0" w:defUnhideWhenUsed="0" w:defQFormat="0" w:count="371">
     <w:lsdException w:name="Normal" w:uiPriority="0" w:qFormat="1"/>
     <w:lsdException w:name="heading 1" w:uiPriority="9" w:qFormat="1"/>
     <w:lsdException w:name="heading 2" w:semiHidden="1" w:uiPriority="9" w:unhideWhenUsed="1" w:qFormat="1"/>
@@ -242,7 +228,7 @@
     <w:lsdException w:name="Table Web 2" w:semiHidden="1" w:unhideWhenUsed="1"/>
     <w:lsdException w:name="Table Web 3" w:semiHidden="1" w:unhideWhenUsed="1"/>
     <w:lsdException w:name="Balloon Text" w:semiHidden="1" w:unhideWhenUsed="1"/>
-    <w:lsdException w:name="Table Grid" w:semiHidden="1" w:uiPriority="59" w:unhideWhenUsed="1"/>
+    <w:lsdException w:name="Table Grid" w:uiPriority="39"/>
     <w:lsdException w:name="Table Theme" w:semiHidden="1" w:unhideWhenUsed="1"/>
     <w:lsdException w:name="Placeholder Text" w:semiHidden="1"/>
     <w:lsdException w:name="No Spacing" w:uiPriority="1" w:qFormat="1"/>
@@ -459,9 +445,6 @@
     <w:lsdException w:name="List Table 5 Dark Accent 6" w:uiPriority="50"/>
     <w:lsdException w:name="List Table 6 Colorful Accent 6" w:uiPriority="51"/>
     <w:lsdException w:name="List Table 7 Colorful Accent 6" w:uiPriority="52"/>
-    <w:lsdException w:name="Mention" w:semiHidden="1" w:unhideWhenUsed="1"/>
-    <w:lsdException w:name="Smart Hyperlink" w:semiHidden="1" w:unhideWhenUsed="1"/>
-    <w:lsdException w:name="Hashtag" w:semiHidden="1" w:unhideWhenUsed="1"/>
   </w:latentStyles>
   <w:style w:type="paragraph" w:default="1" w:styleId="Normal">
     <w:name w:val="Normal"/>
@@ -508,39 +491,39 @@
         <a:sysClr val="window" lastClr="FFFFFF"/>
       </a:lt1>
       <a:dk2>
-        <a:srgbClr val="1F497D"/>
+        <a:srgbClr val="44546A"/>
       </a:dk2>
       <a:lt2>
-        <a:srgbClr val="EEECE1"/>
+        <a:srgbClr val="E7E6E6"/>
       </a:lt2>
       <a:accent1>
-        <a:srgbClr val="4F81BD"/>
+        <a:srgbClr val="5B9BD5"/>
       </a:accent1>
       <a:accent2>
-        <a:srgbClr val="C0504D"/>
+        <a:srgbClr val="ED7D31"/>
       </a:accent2>
       <a:accent3>
-        <a:srgbClr val="9BBB59"/>
+        <a:srgbClr val="A5A5A5"/>
       </a:accent3>
       <a:accent4>
-        <a:srgbClr val="8064A2"/>
+        <a:srgbClr val="FFC000"/>
       </a:accent4>
       <a:accent5>
-        <a:srgbClr val="4BACC6"/>
+        <a:srgbClr val="4472C4"/>
       </a:accent5>
       <a:accent6>
-        <a:srgbClr val="F79646"/>
+        <a:srgbClr val="70AD47"/>
       </a:accent6>
       <a:hlink>
-        <a:srgbClr val="0000FF"/>
+        <a:srgbClr val="0563C1"/>
       </a:hlink>
       <a:folHlink>
-        <a:srgbClr val="800080"/>
+        <a:srgbClr val="954F72"/>
       </a:folHlink>
     </a:clrScheme>
     <a:fontScheme name="Office">
       <a:majorFont>
-        <a:latin typeface="Cambria"/>
+        <a:latin typeface="Calibri Light" panose="020F0302020204030204"/>
         <a:ea typeface=""/>
         <a:cs typeface=""/>
         <a:font script="Jpan" typeface="ＭＳ ゴシック"/>
@@ -575,7 +558,7 @@
         <a:font script="Geor" typeface="Sylfaen"/>
       </a:majorFont>
       <a:minorFont>
-        <a:latin typeface="Calibri"/>
+        <a:latin typeface="Calibri" panose="020F0502020204030204"/>
         <a:ea typeface=""/>
         <a:cs typeface=""/>
         <a:font script="Jpan" typeface="ＭＳ 明朝"/>
@@ -619,165 +602,141 @@
           <a:gsLst>
             <a:gs pos="0">
               <a:schemeClr val="phClr">
-                <a:tint val="50000"/>
-                <a:satMod val="300000"/>
-              </a:schemeClr>
-            </a:gs>
-            <a:gs pos="35000">
-              <a:schemeClr val="phClr">
-                <a:tint val="37000"/>
-                <a:satMod val="300000"/>
+                <a:lumMod val="110000"/>
+                <a:satMod val="105000"/>
+                <a:tint val="67000"/>
+              </a:schemeClr>
+            </a:gs>
+            <a:gs pos="50000">
+              <a:schemeClr val="phClr">
+                <a:lumMod val="105000"/>
+                <a:satMod val="103000"/>
+                <a:tint val="73000"/>
               </a:schemeClr>
             </a:gs>
             <a:gs pos="100000">
               <a:schemeClr val="phClr">
-                <a:tint val="15000"/>
-                <a:satMod val="350000"/>
+                <a:lumMod val="105000"/>
+                <a:satMod val="109000"/>
+                <a:tint val="81000"/>
               </a:schemeClr>
             </a:gs>
           </a:gsLst>
-          <a:lin ang="16200000" scaled="1"/>
+          <a:lin ang="5400000" scaled="0"/>
         </a:gradFill>
         <a:gradFill rotWithShape="1">
           <a:gsLst>
             <a:gs pos="0">
               <a:schemeClr val="phClr">
-                <a:shade val="51000"/>
-                <a:satMod val="130000"/>
-              </a:schemeClr>
-            </a:gs>
-            <a:gs pos="80000">
-              <a:schemeClr val="phClr">
-                <a:shade val="93000"/>
-                <a:satMod val="130000"/>
+                <a:satMod val="103000"/>
+                <a:lumMod val="102000"/>
+                <a:tint val="94000"/>
+              </a:schemeClr>
+            </a:gs>
+            <a:gs pos="50000">
+              <a:schemeClr val="phClr">
+                <a:satMod val="110000"/>
+                <a:lumMod val="100000"/>
+                <a:shade val="100000"/>
               </a:schemeClr>
             </a:gs>
             <a:gs pos="100000">
               <a:schemeClr val="phClr">
-                <a:shade val="94000"/>
-                <a:satMod val="135000"/>
+                <a:lumMod val="99000"/>
+                <a:satMod val="120000"/>
+                <a:shade val="78000"/>
               </a:schemeClr>
             </a:gs>
           </a:gsLst>
-          <a:lin ang="16200000" scaled="0"/>
+          <a:lin ang="5400000" scaled="0"/>
         </a:gradFill>
       </a:fillStyleLst>
       <a:lnStyleLst>
-        <a:ln w="9525" cap="flat" cmpd="sng" algn="ctr">
-          <a:solidFill>
-            <a:schemeClr val="phClr">
-              <a:shade val="95000"/>
-              <a:satMod val="105000"/>
-            </a:schemeClr>
-          </a:solidFill>
-          <a:prstDash val="solid"/>
-        </a:ln>
-        <a:ln w="25400" cap="flat" cmpd="sng" algn="ctr">
+        <a:ln w="6350" cap="flat" cmpd="sng" algn="ctr">
           <a:solidFill>
             <a:schemeClr val="phClr"/>
           </a:solidFill>
           <a:prstDash val="solid"/>
+          <a:miter lim="800000"/>
         </a:ln>
-        <a:ln w="38100" cap="flat" cmpd="sng" algn="ctr">
+        <a:ln w="12700" cap="flat" cmpd="sng" algn="ctr">
           <a:solidFill>
             <a:schemeClr val="phClr"/>
           </a:solidFill>
           <a:prstDash val="solid"/>
+          <a:miter lim="800000"/>
+        </a:ln>
+        <a:ln w="19050" cap="flat" cmpd="sng" algn="ctr">
+          <a:solidFill>
+            <a:schemeClr val="phClr"/>
+          </a:solidFill>
+          <a:prstDash val="solid"/>
+          <a:miter lim="800000"/>
         </a:ln>
       </a:lnStyleLst>
       <a:effectStyleLst>
         <a:effectStyle>
+          <a:effectLst/>
+        </a:effectStyle>
+        <a:effectStyle>
+          <a:effectLst/>
+        </a:effectStyle>
+        <a:effectStyle>
           <a:effectLst>
-            <a:outerShdw blurRad="40000" dist="20000" dir="5400000" rotWithShape="0">
+            <a:outerShdw blurRad="57150" dist="19050" dir="5400000" algn="ctr" rotWithShape="0">
               <a:srgbClr val="000000">
-                <a:alpha val="38000"/>
+                <a:alpha val="63000"/>
               </a:srgbClr>
             </a:outerShdw>
           </a:effectLst>
-        </a:effectStyle>
-        <a:effectStyle>
-          <a:effectLst>
-            <a:outerShdw blurRad="40000" dist="23000" dir="5400000" rotWithShape="0">
-              <a:srgbClr val="000000">
-                <a:alpha val="35000"/>
-              </a:srgbClr>
-            </a:outerShdw>
-          </a:effectLst>
-        </a:effectStyle>
-        <a:effectStyle>
-          <a:effectLst>
-            <a:outerShdw blurRad="40000" dist="23000" dir="5400000" rotWithShape="0">
-              <a:srgbClr val="000000">
-                <a:alpha val="35000"/>
-              </a:srgbClr>
-            </a:outerShdw>
-          </a:effectLst>
-          <a:scene3d>
-            <a:camera prst="orthographicFront">
-              <a:rot lat="0" lon="0" rev="0"/>
-            </a:camera>
-            <a:lightRig rig="threePt" dir="t">
-              <a:rot lat="0" lon="0" rev="1200000"/>
-            </a:lightRig>
-          </a:scene3d>
-          <a:sp3d>
-            <a:bevelT w="63500" h="25400"/>
-          </a:sp3d>
         </a:effectStyle>
       </a:effectStyleLst>
       <a:bgFillStyleLst>
         <a:solidFill>
           <a:schemeClr val="phClr"/>
         </a:solidFill>
+        <a:solidFill>
+          <a:schemeClr val="phClr">
+            <a:tint val="95000"/>
+            <a:satMod val="170000"/>
+          </a:schemeClr>
+        </a:solidFill>
         <a:gradFill rotWithShape="1">
           <a:gsLst>
             <a:gs pos="0">
               <a:schemeClr val="phClr">
-                <a:tint val="40000"/>
-                <a:satMod val="350000"/>
-              </a:schemeClr>
-            </a:gs>
-            <a:gs pos="40000">
-              <a:schemeClr val="phClr">
-                <a:tint val="45000"/>
-                <a:shade val="99000"/>
-                <a:satMod val="350000"/>
+                <a:tint val="93000"/>
+                <a:satMod val="150000"/>
+                <a:shade val="98000"/>
+                <a:lumMod val="102000"/>
+              </a:schemeClr>
+            </a:gs>
+            <a:gs pos="50000">
+              <a:schemeClr val="phClr">
+                <a:tint val="98000"/>
+                <a:satMod val="130000"/>
+                <a:shade val="90000"/>
+                <a:lumMod val="103000"/>
               </a:schemeClr>
             </a:gs>
             <a:gs pos="100000">
               <a:schemeClr val="phClr">
-                <a:shade val="20000"/>
-                <a:satMod val="255000"/>
+                <a:shade val="63000"/>
+                <a:satMod val="120000"/>
               </a:schemeClr>
             </a:gs>
           </a:gsLst>
-          <a:path path="circle">
-            <a:fillToRect l="50000" t="-80000" r="50000" b="180000"/>
-          </a:path>
-        </a:gradFill>
-        <a:gradFill rotWithShape="1">
-          <a:gsLst>
-            <a:gs pos="0">
-              <a:schemeClr val="phClr">
-                <a:tint val="80000"/>
-                <a:satMod val="300000"/>
-              </a:schemeClr>
-            </a:gs>
-            <a:gs pos="100000">
-              <a:schemeClr val="phClr">
-                <a:shade val="30000"/>
-                <a:satMod val="200000"/>
-              </a:schemeClr>
-            </a:gs>
-          </a:gsLst>
-          <a:path path="circle">
-            <a:fillToRect l="50000" t="50000" r="50000" b="50000"/>
-          </a:path>
+          <a:lin ang="5400000" scaled="0"/>
         </a:gradFill>
       </a:bgFillStyleLst>
     </a:fmtScheme>
   </a:themeElements>
   <a:objectDefaults/>
   <a:extraClrSchemeLst/>
+  <a:extLst>
+    <a:ext uri="{05A4C25C-085E-4340-85A3-A5531E510DB2}">
+      <thm15:themeFamily xmlns:thm15="http://schemas.microsoft.com/office/thememl/2012/main" name="Office Theme" id="{62F939B6-93AF-4DB8-9C6B-D6C7DFDC589F}" vid="{4A3C46E8-61CC-4603-A589-7422A47A8E4A}"/>
+    </a:ext>
+  </a:extLst>
 </a:theme>
 </file>
</xml_diff>

<commit_message>
Edited Class Diagram (word)
</commit_message>
<xml_diff>
--- a/SSYSADD1 DOCU/Diagrams/Word File/Class Diagram.docx
+++ b/SSYSADD1 DOCU/Diagrams/Word File/Class Diagram.docx
@@ -1,19 +1,21 @@
 
 <file path=word/document.xml><?xml version="1.0" encoding="utf-8"?>
-<w:document xmlns:wpc="http://schemas.microsoft.com/office/word/2010/wordprocessingCanvas" xmlns:cx="http://schemas.microsoft.com/office/drawing/2014/chartex" xmlns:cx1="http://schemas.microsoft.com/office/drawing/2015/9/8/chartex" xmlns:cx2="http://schemas.microsoft.com/office/drawing/2015/10/21/chartex" xmlns:cx3="http://schemas.microsoft.com/office/drawing/2016/5/9/chartex" xmlns:cx4="http://schemas.microsoft.com/office/drawing/2016/5/10/chartex" xmlns:cx5="http://schemas.microsoft.com/office/drawing/2016/5/11/chartex" xmlns:mc="http://schemas.openxmlformats.org/markup-compatibility/2006" xmlns:o="urn:schemas-microsoft-com:office:office" xmlns:r="http://schemas.openxmlformats.org/officeDocument/2006/relationships" xmlns:m="http://schemas.openxmlformats.org/officeDocument/2006/math" xmlns:v="urn:schemas-microsoft-com:vml" xmlns:wp14="http://schemas.microsoft.com/office/word/2010/wordprocessingDrawing" xmlns:wp="http://schemas.openxmlformats.org/drawingml/2006/wordprocessingDrawing" xmlns:w10="urn:schemas-microsoft-com:office:word" xmlns:w="http://schemas.openxmlformats.org/wordprocessingml/2006/main" xmlns:w14="http://schemas.microsoft.com/office/word/2010/wordml" xmlns:w15="http://schemas.microsoft.com/office/word/2012/wordml" xmlns:w16se="http://schemas.microsoft.com/office/word/2015/wordml/symex" xmlns:wpg="http://schemas.microsoft.com/office/word/2010/wordprocessingGroup" xmlns:wpi="http://schemas.microsoft.com/office/word/2010/wordprocessingInk" xmlns:wne="http://schemas.microsoft.com/office/word/2006/wordml" xmlns:wps="http://schemas.microsoft.com/office/word/2010/wordprocessingShape" mc:Ignorable="w14 w15 w16se wp14">
+<w:document xmlns:wpc="http://schemas.microsoft.com/office/word/2010/wordprocessingCanvas" xmlns:cx="http://schemas.microsoft.com/office/drawing/2014/chartex" xmlns:mc="http://schemas.openxmlformats.org/markup-compatibility/2006" xmlns:o="urn:schemas-microsoft-com:office:office" xmlns:r="http://schemas.openxmlformats.org/officeDocument/2006/relationships" xmlns:m="http://schemas.openxmlformats.org/officeDocument/2006/math" xmlns:v="urn:schemas-microsoft-com:vml" xmlns:wp14="http://schemas.microsoft.com/office/word/2010/wordprocessingDrawing" xmlns:wp="http://schemas.openxmlformats.org/drawingml/2006/wordprocessingDrawing" xmlns:w10="urn:schemas-microsoft-com:office:word" xmlns:w="http://schemas.openxmlformats.org/wordprocessingml/2006/main" xmlns:w14="http://schemas.microsoft.com/office/word/2010/wordml" xmlns:w15="http://schemas.microsoft.com/office/word/2012/wordml" xmlns:w16se="http://schemas.microsoft.com/office/word/2015/wordml/symex" xmlns:wpg="http://schemas.microsoft.com/office/word/2010/wordprocessingGroup" xmlns:wpi="http://schemas.microsoft.com/office/word/2010/wordprocessingInk" xmlns:wne="http://schemas.microsoft.com/office/word/2006/wordml" xmlns:wps="http://schemas.microsoft.com/office/word/2010/wordprocessingShape" mc:Ignorable="w14 w15 w16se wp14">
   <w:body>
     <w:p>
-      <w:bookmarkStart w:id="0" w:name="_GoBack"/>
+      <w:pPr>
+        <w:jc w:val="center"/>
+      </w:pPr>
       <w:r>
         <w:rPr>
           <w:noProof/>
-          <w:lang w:eastAsia="en-PH"/>
+          <w:lang w:val="en-US"/>
         </w:rPr>
         <w:drawing>
-          <wp:inline distT="0" distB="0" distL="0" distR="0">
-            <wp:extent cx="8732959" cy="4445000"/>
-            <wp:effectExtent l="0" t="0" r="0" b="0"/>
-            <wp:docPr id="1" name="Picture 1" descr="C:\Users\Jobie\AppData\Local\Microsoft\Windows\INetCache\Content.Word\Class Diagram.png"/>
+          <wp:inline distT="0" distB="0" distL="0" distR="0" wp14:anchorId="5EC06679" wp14:editId="606E0F0E">
+            <wp:extent cx="5638800" cy="6666562"/>
+            <wp:effectExtent l="0" t="0" r="0" b="1270"/>
+            <wp:docPr id="1" name="Picture 1"/>
             <wp:cNvGraphicFramePr>
               <a:graphicFrameLocks xmlns:a="http://schemas.openxmlformats.org/drawingml/2006/main" noChangeAspect="1"/>
             </wp:cNvGraphicFramePr>
@@ -21,36 +23,23 @@
               <a:graphicData uri="http://schemas.openxmlformats.org/drawingml/2006/picture">
                 <pic:pic xmlns:pic="http://schemas.openxmlformats.org/drawingml/2006/picture">
                   <pic:nvPicPr>
-                    <pic:cNvPr id="0" name="Picture 1" descr="C:\Users\Jobie\AppData\Local\Microsoft\Windows\INetCache\Content.Word\Class Diagram.png"/>
-                    <pic:cNvPicPr>
-                      <a:picLocks noChangeAspect="1" noChangeArrowheads="1"/>
-                    </pic:cNvPicPr>
+                    <pic:cNvPr id="1" name=""/>
+                    <pic:cNvPicPr/>
                   </pic:nvPicPr>
                   <pic:blipFill>
-                    <a:blip r:embed="rId4">
-                      <a:extLst>
-                        <a:ext uri="{28A0092B-C50C-407E-A947-70E740481C1C}">
-                          <a14:useLocalDpi xmlns:a14="http://schemas.microsoft.com/office/drawing/2010/main" val="0"/>
-                        </a:ext>
-                      </a:extLst>
-                    </a:blip>
-                    <a:srcRect/>
+                    <a:blip r:embed="rId4"/>
                     <a:stretch>
                       <a:fillRect/>
                     </a:stretch>
                   </pic:blipFill>
-                  <pic:spPr bwMode="auto">
+                  <pic:spPr>
                     <a:xfrm>
                       <a:off x="0" y="0"/>
-                      <a:ext cx="8744313" cy="4450779"/>
+                      <a:ext cx="5642646" cy="6671109"/>
                     </a:xfrm>
                     <a:prstGeom prst="rect">
                       <a:avLst/>
                     </a:prstGeom>
-                    <a:noFill/>
-                    <a:ln>
-                      <a:noFill/>
-                    </a:ln>
                   </pic:spPr>
                 </pic:pic>
               </a:graphicData>
@@ -58,6 +47,7 @@
           </wp:inline>
         </w:drawing>
       </w:r>
+      <w:bookmarkStart w:id="0" w:name="_GoBack"/>
       <w:bookmarkEnd w:id="0"/>
     </w:p>
     <w:sectPr>
@@ -87,7 +77,7 @@
       </w:pPr>
     </w:pPrDefault>
   </w:docDefaults>
-  <w:latentStyles w:defLockedState="0" w:defUIPriority="99" w:defSemiHidden="0" w:defUnhideWhenUsed="0" w:defQFormat="0" w:count="374">
+  <w:latentStyles w:defLockedState="0" w:defUIPriority="99" w:defSemiHidden="0" w:defUnhideWhenUsed="0" w:defQFormat="0" w:count="371">
     <w:lsdException w:name="Normal" w:uiPriority="0" w:qFormat="1"/>
     <w:lsdException w:name="heading 1" w:uiPriority="9" w:qFormat="1"/>
     <w:lsdException w:name="heading 2" w:semiHidden="1" w:uiPriority="9" w:unhideWhenUsed="1" w:qFormat="1"/>
@@ -242,7 +232,7 @@
     <w:lsdException w:name="Table Web 2" w:semiHidden="1" w:unhideWhenUsed="1"/>
     <w:lsdException w:name="Table Web 3" w:semiHidden="1" w:unhideWhenUsed="1"/>
     <w:lsdException w:name="Balloon Text" w:semiHidden="1" w:unhideWhenUsed="1"/>
-    <w:lsdException w:name="Table Grid" w:semiHidden="1" w:uiPriority="59" w:unhideWhenUsed="1"/>
+    <w:lsdException w:name="Table Grid" w:uiPriority="59"/>
     <w:lsdException w:name="Table Theme" w:semiHidden="1" w:unhideWhenUsed="1"/>
     <w:lsdException w:name="Placeholder Text" w:semiHidden="1"/>
     <w:lsdException w:name="No Spacing" w:uiPriority="1" w:qFormat="1"/>
@@ -459,9 +449,6 @@
     <w:lsdException w:name="List Table 5 Dark Accent 6" w:uiPriority="50"/>
     <w:lsdException w:name="List Table 6 Colorful Accent 6" w:uiPriority="51"/>
     <w:lsdException w:name="List Table 7 Colorful Accent 6" w:uiPriority="52"/>
-    <w:lsdException w:name="Mention" w:semiHidden="1" w:unhideWhenUsed="1"/>
-    <w:lsdException w:name="Smart Hyperlink" w:semiHidden="1" w:unhideWhenUsed="1"/>
-    <w:lsdException w:name="Hashtag" w:semiHidden="1" w:unhideWhenUsed="1"/>
   </w:latentStyles>
   <w:style w:type="paragraph" w:default="1" w:styleId="Normal">
     <w:name w:val="Normal"/>

</xml_diff>